<commit_message>
update all use cases
</commit_message>
<xml_diff>
--- a/ProjectDocuments/Use-Cases/Assign Table.docx
+++ b/ProjectDocuments/Use-Cases/Assign Table.docx
@@ -53,25 +53,7 @@
           <w:b/>
           <w:u w:val="single"/>
         </w:rPr>
-        <w:t>__</w:t>
-      </w:r>
-      <w:proofErr w:type="spellStart"/>
-      <w:r>
-        <w:rPr>
-          <w:rFonts w:ascii="Arial" w:hAnsi="Arial" w:cs="Arial"/>
-          <w:b/>
-          <w:u w:val="single"/>
-        </w:rPr>
-        <w:t>Haseeb</w:t>
-      </w:r>
-      <w:proofErr w:type="spellEnd"/>
-      <w:r>
-        <w:rPr>
-          <w:rFonts w:ascii="Arial" w:hAnsi="Arial" w:cs="Arial"/>
-          <w:b/>
-          <w:u w:val="single"/>
-        </w:rPr>
-        <w:t>, Aiza, Ali_____________</w:t>
+        <w:t>__Haseeb, Aiza, Ali_____________</w:t>
       </w:r>
       <w:r>
         <w:rPr>
@@ -799,21 +781,7 @@
               <w:rPr>
                 <w:rFonts w:ascii="Arial" w:hAnsi="Arial" w:cs="Arial"/>
               </w:rPr>
-              <w:t xml:space="preserve">needs to be </w:t>
-            </w:r>
-            <w:proofErr w:type="gramStart"/>
-            <w:r>
-              <w:rPr>
-                <w:rFonts w:ascii="Arial" w:hAnsi="Arial" w:cs="Arial"/>
-              </w:rPr>
-              <w:t>a</w:t>
-            </w:r>
-            <w:proofErr w:type="gramEnd"/>
-            <w:r>
-              <w:rPr>
-                <w:rFonts w:ascii="Arial" w:hAnsi="Arial" w:cs="Arial"/>
-              </w:rPr>
-              <w:t xml:space="preserve"> assigned a table.</w:t>
+              <w:t>needs to be a assigned a table.</w:t>
             </w:r>
           </w:p>
         </w:tc>
@@ -1507,15 +1475,22 @@
                 <w:sz w:val="20"/>
               </w:rPr>
             </w:pPr>
+            <w:r>
+              <w:rPr>
+                <w:rFonts w:ascii="Arial" w:hAnsi="Arial" w:cs="Arial"/>
+                <w:sz w:val="20"/>
+              </w:rPr>
+              <w:t xml:space="preserve">In the case of an outage or a database issue, there could be some work done on a smaller temporary database that has an emergency power source so we are still able to serve </w:t>
+            </w:r>
+            <w:r>
+              <w:rPr>
+                <w:rFonts w:ascii="Arial" w:hAnsi="Arial" w:cs="Arial"/>
+                <w:sz w:val="20"/>
+              </w:rPr>
+              <w:t>customers.</w:t>
+            </w:r>
             <w:bookmarkStart w:id="0" w:name="_GoBack"/>
             <w:bookmarkEnd w:id="0"/>
-            <w:r>
-              <w:rPr>
-                <w:rFonts w:ascii="Arial" w:hAnsi="Arial" w:cs="Arial"/>
-                <w:sz w:val="20"/>
-              </w:rPr>
-              <w:t>In the case of an outage or a database issue, there could be some work done on a smaller temporary database that has an emergency power source so we are still able to serve patients</w:t>
-            </w:r>
           </w:p>
         </w:tc>
       </w:tr>

</xml_diff>